<commit_message>
Added comments to documentation
</commit_message>
<xml_diff>
--- a/documents/rpl-c.docx
+++ b/documents/rpl-c.docx
@@ -159,9 +159,9 @@
         <w:tblLook w:val="04A0" w:firstRow="1" w:lastRow="0" w:firstColumn="1" w:lastColumn="0" w:noHBand="0" w:noVBand="1"/>
       </w:tblPr>
       <w:tblGrid>
-        <w:gridCol w:w="1417"/>
-        <w:gridCol w:w="1488"/>
-        <w:gridCol w:w="6111"/>
+        <w:gridCol w:w="1594"/>
+        <w:gridCol w:w="1474"/>
+        <w:gridCol w:w="5948"/>
       </w:tblGrid>
       <w:tr>
         <w:trPr>
@@ -509,6 +509,11 @@
             <w:r>
               <w:t>4 $00</w:t>
             </w:r>
+            <w:r>
+              <w:t>. For :definition</w:t>
+            </w:r>
+            <w:bookmarkStart w:id="0" w:name="_GoBack"/>
+            <w:bookmarkEnd w:id="0"/>
           </w:p>
         </w:tc>
       </w:tr>
@@ -532,7 +537,7 @@
                 <w:b w:val="0"/>
                 <w:bCs w:val="0"/>
               </w:rPr>
-              <w:t>$$string</w:t>
+              <w:t>$$comment</w:t>
             </w:r>
           </w:p>
         </w:tc>
@@ -561,7 +566,7 @@
               <w:cnfStyle w:val="000000000000" w:firstRow="0" w:lastRow="0" w:firstColumn="0" w:lastColumn="0" w:oddVBand="0" w:evenVBand="0" w:oddHBand="0" w:evenHBand="0" w:firstRowFirstColumn="0" w:firstRowLastColumn="0" w:lastRowFirstColumn="0" w:lastRowLastColumn="0"/>
             </w:pPr>
             <w:r>
-              <w:t>Push a string address onto the stack. This should be encoded in ASCIIZ format, as above, except because of the format there must be at least *one* terminating zero.</w:t>
+              <w:t>Comment, encoded as for $$define, for ‘ comment</w:t>
             </w:r>
           </w:p>
         </w:tc>
@@ -589,6 +594,69 @@
                 <w:b w:val="0"/>
                 <w:bCs w:val="0"/>
               </w:rPr>
+              <w:t>$$string</w:t>
+            </w:r>
+          </w:p>
+        </w:tc>
+        <w:tc>
+          <w:tcPr>
+            <w:tcW w:w="1488" w:type="dxa"/>
+            <w:vAlign w:val="center"/>
+          </w:tcPr>
+          <w:p>
+            <w:pPr>
+              <w:jc w:val="center"/>
+              <w:cnfStyle w:val="000000100000" w:firstRow="0" w:lastRow="0" w:firstColumn="0" w:lastColumn="0" w:oddVBand="0" w:evenVBand="0" w:oddHBand="1" w:evenHBand="0" w:firstRowFirstColumn="0" w:firstRowLastColumn="0" w:lastRowFirstColumn="0" w:lastRowLastColumn="0"/>
+            </w:pPr>
+            <w:r>
+              <w:t>String data</w:t>
+            </w:r>
+          </w:p>
+        </w:tc>
+        <w:tc>
+          <w:tcPr>
+            <w:tcW w:w="6111" w:type="dxa"/>
+            <w:vAlign w:val="center"/>
+          </w:tcPr>
+          <w:p>
+            <w:pPr>
+              <w:cnfStyle w:val="000000100000" w:firstRow="0" w:lastRow="0" w:firstColumn="0" w:lastColumn="0" w:oddVBand="0" w:evenVBand="0" w:oddHBand="1" w:evenHBand="0" w:firstRowFirstColumn="0" w:firstRowLastColumn="0" w:lastRowFirstColumn="0" w:lastRowLastColumn="0"/>
+            </w:pPr>
+            <w:r>
+              <w:t>Push a string address onto the stac</w:t>
+            </w:r>
+            <w:r>
+              <w:t>k, encoded as for $$define</w:t>
+            </w:r>
+            <w:r>
+              <w:t>.</w:t>
+            </w:r>
+            <w:r>
+              <w:t xml:space="preserve"> For “hello world”</w:t>
+            </w:r>
+          </w:p>
+        </w:tc>
+      </w:tr>
+      <w:tr>
+        <w:tc>
+          <w:tcPr>
+            <w:cnfStyle w:val="001000000000" w:firstRow="0" w:lastRow="0" w:firstColumn="1" w:lastColumn="0" w:oddVBand="0" w:evenVBand="0" w:oddHBand="0" w:evenHBand="0" w:firstRowFirstColumn="0" w:firstRowLastColumn="0" w:lastRowFirstColumn="0" w:lastRowLastColumn="0"/>
+            <w:tcW w:w="1417" w:type="dxa"/>
+            <w:vAlign w:val="center"/>
+          </w:tcPr>
+          <w:p>
+            <w:pPr>
+              <w:jc w:val="center"/>
+              <w:rPr>
+                <w:b w:val="0"/>
+                <w:bCs w:val="0"/>
+              </w:rPr>
+            </w:pPr>
+            <w:r>
+              <w:rPr>
+                <w:b w:val="0"/>
+                <w:bCs w:val="0"/>
+              </w:rPr>
               <w:t>$$nextline</w:t>
             </w:r>
           </w:p>
@@ -601,7 +669,7 @@
           <w:p>
             <w:pPr>
               <w:jc w:val="center"/>
-              <w:cnfStyle w:val="000000100000" w:firstRow="0" w:lastRow="0" w:firstColumn="0" w:lastColumn="0" w:oddVBand="0" w:evenVBand="0" w:oddHBand="1" w:evenHBand="0" w:firstRowFirstColumn="0" w:firstRowLastColumn="0" w:lastRowFirstColumn="0" w:lastRowLastColumn="0"/>
+              <w:cnfStyle w:val="000000000000" w:firstRow="0" w:lastRow="0" w:firstColumn="0" w:lastColumn="0" w:oddVBand="0" w:evenVBand="0" w:oddHBand="0" w:evenHBand="0" w:firstRowFirstColumn="0" w:firstRowLastColumn="0" w:lastRowFirstColumn="0" w:lastRowLastColumn="0"/>
             </w:pPr>
             <w:r>
               <w:t>None</w:t>
@@ -615,7 +683,7 @@
           </w:tcPr>
           <w:p>
             <w:pPr>
-              <w:cnfStyle w:val="000000100000" w:firstRow="0" w:lastRow="0" w:firstColumn="0" w:lastColumn="0" w:oddVBand="0" w:evenVBand="0" w:oddHBand="1" w:evenHBand="0" w:firstRowFirstColumn="0" w:firstRowLastColumn="0" w:lastRowFirstColumn="0" w:lastRowLastColumn="0"/>
+              <w:cnfStyle w:val="000000000000" w:firstRow="0" w:lastRow="0" w:firstColumn="0" w:lastColumn="0" w:oddVBand="0" w:evenVBand="0" w:oddHBand="0" w:evenHBand="0" w:firstRowFirstColumn="0" w:firstRowLastColumn="0" w:lastRowFirstColumn="0" w:lastRowLastColumn="0"/>
             </w:pPr>
             <w:r>
               <w:t xml:space="preserve">This is the last token on each line, and it transfers execution to the </w:t>
@@ -629,63 +697,6 @@
             </w:r>
             <w:r>
               <w:t xml:space="preserve"> line.</w:t>
-            </w:r>
-          </w:p>
-        </w:tc>
-      </w:tr>
-      <w:tr>
-        <w:tc>
-          <w:tcPr>
-            <w:cnfStyle w:val="001000000000" w:firstRow="0" w:lastRow="0" w:firstColumn="1" w:lastColumn="0" w:oddVBand="0" w:evenVBand="0" w:oddHBand="0" w:evenHBand="0" w:firstRowFirstColumn="0" w:firstRowLastColumn="0" w:lastRowFirstColumn="0" w:lastRowLastColumn="0"/>
-            <w:tcW w:w="1417" w:type="dxa"/>
-            <w:vAlign w:val="center"/>
-          </w:tcPr>
-          <w:p>
-            <w:pPr>
-              <w:jc w:val="center"/>
-              <w:rPr>
-                <w:b w:val="0"/>
-                <w:bCs w:val="0"/>
-              </w:rPr>
-            </w:pPr>
-            <w:r>
-              <w:rPr>
-                <w:b w:val="0"/>
-                <w:bCs w:val="0"/>
-              </w:rPr>
-              <w:t>if else until for next</w:t>
-            </w:r>
-          </w:p>
-        </w:tc>
-        <w:tc>
-          <w:tcPr>
-            <w:tcW w:w="1488" w:type="dxa"/>
-            <w:vAlign w:val="center"/>
-          </w:tcPr>
-          <w:p>
-            <w:pPr>
-              <w:jc w:val="center"/>
-              <w:cnfStyle w:val="000000000000" w:firstRow="0" w:lastRow="0" w:firstColumn="0" w:lastColumn="0" w:oddVBand="0" w:evenVBand="0" w:oddHBand="0" w:evenHBand="0" w:firstRowFirstColumn="0" w:firstRowLastColumn="0" w:lastRowFirstColumn="0" w:lastRowLastColumn="0"/>
-            </w:pPr>
-            <w:r>
-              <w:t>Branch offset</w:t>
-            </w:r>
-          </w:p>
-        </w:tc>
-        <w:tc>
-          <w:tcPr>
-            <w:tcW w:w="6111" w:type="dxa"/>
-            <w:vAlign w:val="center"/>
-          </w:tcPr>
-          <w:p>
-            <w:pPr>
-              <w:cnfStyle w:val="000000000000" w:firstRow="0" w:lastRow="0" w:firstColumn="0" w:lastColumn="0" w:oddVBand="0" w:evenVBand="0" w:oddHBand="0" w:evenHBand="0" w:firstRowFirstColumn="0" w:firstRowLastColumn="0" w:lastRowFirstColumn="0" w:lastRowLastColumn="0"/>
-            </w:pPr>
-            <w:r>
-              <w:t>These are used for various loops and tests.</w:t>
-            </w:r>
-            <w:r>
-              <w:t xml:space="preserve"> Loops and tests must be completed on the same line.</w:t>
             </w:r>
           </w:p>
         </w:tc>
@@ -713,24 +724,8 @@
                 <w:b w:val="0"/>
                 <w:bCs w:val="0"/>
               </w:rPr>
-              <w:t>repeat</w:t>
-            </w:r>
-            <w:r>
-              <w:rPr>
-                <w:b w:val="0"/>
-                <w:bCs w:val="0"/>
-              </w:rPr>
-              <w:t xml:space="preserve"> </w:t>
-            </w:r>
-            <w:r>
-              <w:rPr>
-                <w:b w:val="0"/>
-                <w:bCs w:val="0"/>
-              </w:rPr>
-              <w:t>endif</w:t>
-            </w:r>
-            <w:bookmarkStart w:id="0" w:name="_GoBack"/>
-            <w:bookmarkEnd w:id="0"/>
+              <w:t>if else until for next</w:t>
+            </w:r>
           </w:p>
         </w:tc>
         <w:tc>
@@ -744,7 +739,7 @@
               <w:cnfStyle w:val="000000100000" w:firstRow="0" w:lastRow="0" w:firstColumn="0" w:lastColumn="0" w:oddVBand="0" w:evenVBand="0" w:oddHBand="1" w:evenHBand="0" w:firstRowFirstColumn="0" w:firstRowLastColumn="0" w:lastRowFirstColumn="0" w:lastRowLastColumn="0"/>
             </w:pPr>
             <w:r>
-              <w:t>None</w:t>
+              <w:t>Branch offset</w:t>
             </w:r>
           </w:p>
         </w:tc>
@@ -758,7 +753,10 @@
               <w:cnfStyle w:val="000000100000" w:firstRow="0" w:lastRow="0" w:firstColumn="0" w:lastColumn="0" w:oddVBand="0" w:evenVBand="0" w:oddHBand="1" w:evenHBand="0" w:firstRowFirstColumn="0" w:firstRowLastColumn="0" w:lastRowFirstColumn="0" w:lastRowLastColumn="0"/>
             </w:pPr>
             <w:r>
-              <w:t>These are dummies, that do nothing but are required for decompilation.</w:t>
+              <w:t>These are used for various loops and tests.</w:t>
+            </w:r>
+            <w:r>
+              <w:t xml:space="preserve"> Loops and tests must be completed on the same line.</w:t>
             </w:r>
           </w:p>
         </w:tc>
@@ -783,6 +781,77 @@
                 <w:b w:val="0"/>
                 <w:bCs w:val="0"/>
               </w:rPr>
+              <w:t>repeat</w:t>
+            </w:r>
+            <w:r>
+              <w:rPr>
+                <w:b w:val="0"/>
+                <w:bCs w:val="0"/>
+              </w:rPr>
+              <w:t xml:space="preserve"> </w:t>
+            </w:r>
+            <w:r>
+              <w:rPr>
+                <w:b w:val="0"/>
+                <w:bCs w:val="0"/>
+              </w:rPr>
+              <w:t>endif</w:t>
+            </w:r>
+          </w:p>
+        </w:tc>
+        <w:tc>
+          <w:tcPr>
+            <w:tcW w:w="1488" w:type="dxa"/>
+            <w:vAlign w:val="center"/>
+          </w:tcPr>
+          <w:p>
+            <w:pPr>
+              <w:jc w:val="center"/>
+              <w:cnfStyle w:val="000000000000" w:firstRow="0" w:lastRow="0" w:firstColumn="0" w:lastColumn="0" w:oddVBand="0" w:evenVBand="0" w:oddHBand="0" w:evenHBand="0" w:firstRowFirstColumn="0" w:firstRowLastColumn="0" w:lastRowFirstColumn="0" w:lastRowLastColumn="0"/>
+            </w:pPr>
+            <w:r>
+              <w:t>None</w:t>
+            </w:r>
+          </w:p>
+        </w:tc>
+        <w:tc>
+          <w:tcPr>
+            <w:tcW w:w="6111" w:type="dxa"/>
+            <w:vAlign w:val="center"/>
+          </w:tcPr>
+          <w:p>
+            <w:pPr>
+              <w:cnfStyle w:val="000000000000" w:firstRow="0" w:lastRow="0" w:firstColumn="0" w:lastColumn="0" w:oddVBand="0" w:evenVBand="0" w:oddHBand="0" w:evenHBand="0" w:firstRowFirstColumn="0" w:firstRowLastColumn="0" w:lastRowFirstColumn="0" w:lastRowLastColumn="0"/>
+            </w:pPr>
+            <w:r>
+              <w:t>These are dummies, that do nothing but are required for decompilation.</w:t>
+            </w:r>
+          </w:p>
+        </w:tc>
+      </w:tr>
+      <w:tr>
+        <w:trPr>
+          <w:cnfStyle w:val="000000100000" w:firstRow="0" w:lastRow="0" w:firstColumn="0" w:lastColumn="0" w:oddVBand="0" w:evenVBand="0" w:oddHBand="1" w:evenHBand="0" w:firstRowFirstColumn="0" w:firstRowLastColumn="0" w:lastRowFirstColumn="0" w:lastRowLastColumn="0"/>
+        </w:trPr>
+        <w:tc>
+          <w:tcPr>
+            <w:cnfStyle w:val="001000000000" w:firstRow="0" w:lastRow="0" w:firstColumn="1" w:lastColumn="0" w:oddVBand="0" w:evenVBand="0" w:oddHBand="0" w:evenHBand="0" w:firstRowFirstColumn="0" w:firstRowLastColumn="0" w:lastRowFirstColumn="0" w:lastRowLastColumn="0"/>
+            <w:tcW w:w="1417" w:type="dxa"/>
+            <w:vAlign w:val="center"/>
+          </w:tcPr>
+          <w:p>
+            <w:pPr>
+              <w:jc w:val="center"/>
+              <w:rPr>
+                <w:b w:val="0"/>
+                <w:bCs w:val="0"/>
+              </w:rPr>
+            </w:pPr>
+            <w:r>
+              <w:rPr>
+                <w:b w:val="0"/>
+                <w:bCs w:val="0"/>
+              </w:rPr>
               <w:t>variable</w:t>
             </w:r>
           </w:p>
@@ -811,7 +880,7 @@
           <w:p>
             <w:pPr>
               <w:jc w:val="center"/>
-              <w:cnfStyle w:val="000000000000" w:firstRow="0" w:lastRow="0" w:firstColumn="0" w:lastColumn="0" w:oddVBand="0" w:evenVBand="0" w:oddHBand="0" w:evenHBand="0" w:firstRowFirstColumn="0" w:firstRowLastColumn="0" w:lastRowFirstColumn="0" w:lastRowLastColumn="0"/>
+              <w:cnfStyle w:val="000000100000" w:firstRow="0" w:lastRow="0" w:firstColumn="0" w:lastColumn="0" w:oddVBand="0" w:evenVBand="0" w:oddHBand="1" w:evenHBand="0" w:firstRowFirstColumn="0" w:firstRowLastColumn="0" w:lastRowFirstColumn="0" w:lastRowLastColumn="0"/>
             </w:pPr>
             <w:r>
               <w:t>Name</w:t>
@@ -825,7 +894,7 @@
           </w:tcPr>
           <w:p>
             <w:pPr>
-              <w:cnfStyle w:val="000000000000" w:firstRow="0" w:lastRow="0" w:firstColumn="0" w:lastColumn="0" w:oddVBand="0" w:evenVBand="0" w:oddHBand="0" w:evenHBand="0" w:firstRowFirstColumn="0" w:firstRowLastColumn="0" w:lastRowFirstColumn="0" w:lastRowLastColumn="0"/>
+              <w:cnfStyle w:val="000000100000" w:firstRow="0" w:lastRow="0" w:firstColumn="0" w:lastColumn="0" w:oddVBand="0" w:evenVBand="0" w:oddHBand="1" w:evenHBand="0" w:firstRowFirstColumn="0" w:firstRowLastColumn="0" w:lastRowFirstColumn="0" w:lastRowLastColumn="0"/>
             </w:pPr>
             <w:r>
               <w:t xml:space="preserve">This compiles a standard </w:t>

</xml_diff>

<commit_message>
Added param count to type byte
</commit_message>
<xml_diff>
--- a/documents/rpl-c.docx
+++ b/documents/rpl-c.docx
@@ -1004,8 +1004,6 @@
             <w:r>
               <w:t xml:space="preserve"> (for possible extension later).</w:t>
             </w:r>
-            <w:bookmarkStart w:id="0" w:name="_GoBack"/>
-            <w:bookmarkEnd w:id="0"/>
           </w:p>
         </w:tc>
       </w:tr>
@@ -1135,13 +1133,13 @@
       <w:tr>
         <w:tc>
           <w:tcPr>
-            <w:cnfStyle w:val="001000000000" w:firstRow="0" w:lastRow="0" w:firstColumn="1" w:lastColumn="0" w:oddVBand="0" w:evenVBand="0" w:oddHBand="0" w:evenHBand="0" w:firstRowFirstColumn="0" w:firstRowLastColumn="0" w:lastRowFirstColumn="0" w:lastRowLastColumn="0"/>
             <w:tcW w:w="1555" w:type="dxa"/>
             <w:vAlign w:val="center"/>
           </w:tcPr>
           <w:p>
             <w:pPr>
               <w:jc w:val="center"/>
+              <w:cnfStyle w:val="001000000000" w:firstRow="0" w:lastRow="0" w:firstColumn="1" w:lastColumn="0" w:oddVBand="0" w:evenVBand="0" w:oddHBand="0" w:evenHBand="0" w:firstRowFirstColumn="0" w:firstRowLastColumn="0" w:lastRowFirstColumn="0" w:lastRowLastColumn="0"/>
               <w:rPr>
                 <w:b w:val="0"/>
                 <w:bCs w:val="0"/>
@@ -1161,9 +1159,6 @@
             <w:tcW w:w="7461" w:type="dxa"/>
           </w:tcPr>
           <w:p>
-            <w:pPr>
-              <w:cnfStyle w:val="000000000000" w:firstRow="0" w:lastRow="0" w:firstColumn="0" w:lastColumn="0" w:oddVBand="0" w:evenVBand="0" w:oddHBand="0" w:evenHBand="0" w:firstRowFirstColumn="0" w:firstRowLastColumn="0" w:lastRowFirstColumn="0" w:lastRowLastColumn="0"/>
-            </w:pPr>
             <w:r>
               <w:t>Type byte</w:t>
             </w:r>
@@ -1171,7 +1166,6 @@
           <w:p>
             <w:pPr>
               <w:ind w:left="720"/>
-              <w:cnfStyle w:val="000000000000" w:firstRow="0" w:lastRow="0" w:firstColumn="0" w:lastColumn="0" w:oddVBand="0" w:evenVBand="0" w:oddHBand="0" w:evenHBand="0" w:firstRowFirstColumn="0" w:firstRowLastColumn="0" w:lastRowFirstColumn="0" w:lastRowLastColumn="0"/>
             </w:pPr>
             <w:r>
               <w:t>Bit 7 : Set if this word is not displayed</w:t>
@@ -1180,7 +1174,6 @@
           <w:p>
             <w:pPr>
               <w:ind w:left="720"/>
-              <w:cnfStyle w:val="000000000000" w:firstRow="0" w:lastRow="0" w:firstColumn="0" w:lastColumn="0" w:oddVBand="0" w:evenVBand="0" w:oddHBand="0" w:evenHBand="0" w:firstRowFirstColumn="0" w:firstRowLastColumn="0" w:lastRowFirstColumn="0" w:lastRowLastColumn="0"/>
             </w:pPr>
             <w:r>
               <w:t>Bit 6 : This word cannot be run from the command line</w:t>
@@ -1189,29 +1182,48 @@
           <w:p>
             <w:pPr>
               <w:ind w:left="720"/>
-              <w:cnfStyle w:val="000000000000" w:firstRow="0" w:lastRow="0" w:firstColumn="0" w:lastColumn="0" w:oddVBand="0" w:evenVBand="0" w:oddHBand="0" w:evenHBand="0" w:firstRowFirstColumn="0" w:firstRowLastColumn="0" w:lastRowFirstColumn="0" w:lastRowLastColumn="0"/>
-            </w:pPr>
-            <w:r>
-              <w:t>Bits 5..2 : default to zero.</w:t>
+            </w:pPr>
+            <w:r>
+              <w:t xml:space="preserve">Bit </w:t>
+            </w:r>
+            <w:r>
+              <w:t>5</w:t>
+            </w:r>
+            <w:r>
+              <w:t xml:space="preserve"> : Set if there is a special encoder for this word</w:t>
             </w:r>
           </w:p>
           <w:p>
             <w:pPr>
               <w:ind w:left="720"/>
-              <w:cnfStyle w:val="000000000000" w:firstRow="0" w:lastRow="0" w:firstColumn="0" w:lastColumn="0" w:oddVBand="0" w:evenVBand="0" w:oddHBand="0" w:evenHBand="0" w:firstRowFirstColumn="0" w:firstRowLastColumn="0" w:lastRowFirstColumn="0" w:lastRowLastColumn="0"/>
-            </w:pPr>
-            <w:r>
-              <w:t>Bit 1 : Set if there is a special encoder for this word</w:t>
+            </w:pPr>
+            <w:r>
+              <w:t xml:space="preserve">Bit </w:t>
+            </w:r>
+            <w:r>
+              <w:t>4</w:t>
+            </w:r>
+            <w:r>
+              <w:t xml:space="preserve"> : Set if there is a special decoder for this word</w:t>
             </w:r>
           </w:p>
           <w:p>
             <w:pPr>
               <w:ind w:left="720"/>
-              <w:cnfStyle w:val="000000000000" w:firstRow="0" w:lastRow="0" w:firstColumn="0" w:lastColumn="0" w:oddVBand="0" w:evenVBand="0" w:oddHBand="0" w:evenHBand="0" w:firstRowFirstColumn="0" w:firstRowLastColumn="0" w:lastRowFirstColumn="0" w:lastRowLastColumn="0"/>
-            </w:pPr>
-            <w:r>
-              <w:t>Bit 0 : Set if there is a special decoder for this word</w:t>
-            </w:r>
+            </w:pPr>
+            <w:r>
+              <w:t>Bit 3,2: Set to zero</w:t>
+            </w:r>
+          </w:p>
+          <w:p>
+            <w:pPr>
+              <w:ind w:left="720"/>
+            </w:pPr>
+            <w:r>
+              <w:t>Bit 0,1: Parameter count (0,1,2,n)</w:t>
+            </w:r>
+            <w:bookmarkStart w:id="0" w:name="_GoBack"/>
+            <w:bookmarkEnd w:id="0"/>
           </w:p>
         </w:tc>
       </w:tr>

</xml_diff>

<commit_message>
Variable handler decoders written
</commit_message>
<xml_diff>
--- a/documents/rpl-c.docx
+++ b/documents/rpl-c.docx
@@ -1007,26 +1007,13 @@
               <w:t>the variable.</w:t>
             </w:r>
             <w:r>
-              <w:t xml:space="preserve"> The name is composed by first + second x 32 + third x 32 x 40. The first character must be A-Z, the second can be A-Z or 0-9. </w:t>
-            </w:r>
-            <w:r>
-              <w:t xml:space="preserve"> Encoded names are written MSB </w:t>
-            </w:r>
-            <w:r>
-              <w:rPr>
-                <w:i/>
-                <w:iCs/>
-              </w:rPr>
-              <w:t>first</w:t>
-            </w:r>
-            <w:r>
-              <w:t xml:space="preserve"> which is backwards to </w:t>
-            </w:r>
-            <w:r>
-              <w:t>usul.</w:t>
+              <w:t xml:space="preserve"> The name is composed by first + second x 32 + third x 32 x 40. The first character must be A-Z, the second can be A-Z or 0-9</w:t>
             </w:r>
             <w:bookmarkStart w:id="0" w:name="_GoBack"/>
             <w:bookmarkEnd w:id="0"/>
+            <w:r>
+              <w:t>.</w:t>
+            </w:r>
           </w:p>
         </w:tc>
       </w:tr>

</xml_diff>